<commit_message>
TFS Build and release videomatchingu
</commit_message>
<xml_diff>
--- a/Enum/Enum pretypovani.docx
+++ b/Enum/Enum pretypovani.docx
@@ -18,30 +18,15 @@
     </w:p>
     <w:p>
       <w:pPr>
-        <w:rPr>
-          <w:b/>
-          <w:lang w:val="en-US"/>
-        </w:rPr>
-      </w:pPr>
-      <w:r>
-        <w:rPr>
-          <w:b/>
-          <w:lang w:val="en-US"/>
-        </w:rPr>
+        <w:pStyle w:val="Nadpis1"/>
+      </w:pPr>
+      <w:r>
         <w:t>Enum je staticky</w:t>
       </w:r>
       <w:r>
-        <w:rPr>
-          <w:b/>
-          <w:lang w:val="en-US"/>
-        </w:rPr>
         <w:t>,</w:t>
       </w:r>
       <w:r>
-        <w:rPr>
-          <w:b/>
-          <w:lang w:val="en-US"/>
-        </w:rPr>
         <w:t xml:space="preserve"> dostupny odkudkoli . Z Xaml se vola : </w:t>
       </w:r>
     </w:p>
@@ -151,16 +136,9 @@
     </w:p>
     <w:p>
       <w:pPr>
-        <w:rPr>
-          <w:b/>
-          <w:lang w:val="en-US"/>
-        </w:rPr>
-      </w:pPr>
-      <w:r>
-        <w:rPr>
-          <w:b/>
-          <w:lang w:val="en-US"/>
-        </w:rPr>
+        <w:pStyle w:val="Nadpis1"/>
+      </w:pPr>
+      <w:r>
         <w:t xml:space="preserve">Definuje dvojice Id – hodnota </w:t>
       </w:r>
     </w:p>
@@ -791,16 +769,9 @@
     </w:p>
     <w:p>
       <w:pPr>
-        <w:rPr>
-          <w:b/>
-          <w:lang w:val="en-US"/>
-        </w:rPr>
-      </w:pPr>
-      <w:r>
-        <w:rPr>
-          <w:b/>
-          <w:lang w:val="en-US"/>
-        </w:rPr>
+        <w:pStyle w:val="Nadpis1"/>
+      </w:pPr>
+      <w:r>
         <w:t xml:space="preserve">Pretypovani  :   </w:t>
       </w:r>
     </w:p>
@@ -1041,27 +1012,127 @@
     <w:bookmarkEnd w:id="1"/>
     <w:p>
       <w:pPr>
-        <w:rPr>
-          <w:rFonts w:ascii="Consolas" w:hAnsi="Consolas" w:cs="Consolas"/>
-          <w:color w:val="000000"/>
-          <w:sz w:val="19"/>
-          <w:szCs w:val="19"/>
-          <w:lang w:val="en-US"/>
-        </w:rPr>
-      </w:pPr>
-    </w:p>
-    <w:p>
-      <w:pPr>
-        <w:rPr>
-          <w:rFonts w:ascii="Consolas" w:hAnsi="Consolas" w:cs="Consolas"/>
-          <w:color w:val="000000"/>
-          <w:sz w:val="19"/>
-          <w:szCs w:val="19"/>
-          <w:lang w:val="en-US"/>
-        </w:rPr>
-      </w:pPr>
+        <w:pStyle w:val="Nadpis1"/>
+      </w:pPr>
+      <w:r>
+        <w:t>jak dostat z enumu vsechny hodnoty jako pole:</w:t>
+      </w:r>
+    </w:p>
+    <w:p>
+      <w:pPr>
+        <w:autoSpaceDE w:val="0"/>
+        <w:autoSpaceDN w:val="0"/>
+        <w:adjustRightInd w:val="0"/>
+        <w:spacing w:before="0" w:line="240" w:lineRule="auto"/>
+        <w15:collapsed w:val="0"/>
+        <w:rPr>
+          <w:rFonts w:ascii="Consolas" w:hAnsi="Consolas" w:cs="Consolas"/>
+          <w:color w:val="000000"/>
+          <w:sz w:val="19"/>
+          <w:szCs w:val="19"/>
+          <w:lang w:val="en-US"/>
+        </w:rPr>
+      </w:pPr>
+      <w:r>
+        <w:rPr>
+          <w:rFonts w:ascii="Consolas" w:hAnsi="Consolas" w:cs="Consolas"/>
+          <w:color w:val="000000"/>
+          <w:sz w:val="19"/>
+          <w:szCs w:val="19"/>
+          <w:lang w:val="en-US"/>
+        </w:rPr>
+        <w:t xml:space="preserve">                </w:t>
+      </w:r>
+      <w:r>
+        <w:rPr>
+          <w:rFonts w:ascii="Consolas" w:hAnsi="Consolas" w:cs="Consolas"/>
+          <w:color w:val="0000FF"/>
+          <w:sz w:val="19"/>
+          <w:szCs w:val="19"/>
+          <w:lang w:val="en-US"/>
+        </w:rPr>
+        <w:t>var</w:t>
+      </w:r>
+      <w:r>
+        <w:rPr>
+          <w:rFonts w:ascii="Consolas" w:hAnsi="Consolas" w:cs="Consolas"/>
+          <w:color w:val="000000"/>
+          <w:sz w:val="19"/>
+          <w:szCs w:val="19"/>
+          <w:lang w:val="en-US"/>
+        </w:rPr>
+        <w:t xml:space="preserve"> test = Enum.GetValues(</w:t>
+      </w:r>
+      <w:r>
+        <w:rPr>
+          <w:rFonts w:ascii="Consolas" w:hAnsi="Consolas" w:cs="Consolas"/>
+          <w:color w:val="0000FF"/>
+          <w:sz w:val="19"/>
+          <w:szCs w:val="19"/>
+          <w:lang w:val="en-US"/>
+        </w:rPr>
+        <w:t>typeof</w:t>
+      </w:r>
+      <w:r>
+        <w:rPr>
+          <w:rFonts w:ascii="Consolas" w:hAnsi="Consolas" w:cs="Consolas"/>
+          <w:color w:val="000000"/>
+          <w:sz w:val="19"/>
+          <w:szCs w:val="19"/>
+          <w:lang w:val="en-US"/>
+        </w:rPr>
+        <w:t>(MediaType));</w:t>
+      </w:r>
+    </w:p>
+    <w:p>
+      <w:pPr>
+        <w:rPr>
+          <w:lang w:val="en-US"/>
+        </w:rPr>
+      </w:pPr>
+      <w:r>
+        <w:rPr>
+          <w:rFonts w:ascii="Consolas" w:hAnsi="Consolas" w:cs="Consolas"/>
+          <w:color w:val="000000"/>
+          <w:sz w:val="19"/>
+          <w:szCs w:val="19"/>
+          <w:lang w:val="en-US"/>
+        </w:rPr>
+        <w:t xml:space="preserve">                m_media = m_mediumDao.SelectAllByMediaTypes((</w:t>
+      </w:r>
+      <w:r>
+        <w:rPr>
+          <w:rFonts w:ascii="Consolas" w:hAnsi="Consolas" w:cs="Consolas"/>
+          <w:color w:val="0000FF"/>
+          <w:sz w:val="19"/>
+          <w:szCs w:val="19"/>
+          <w:lang w:val="en-US"/>
+        </w:rPr>
+        <w:t>short</w:t>
+      </w:r>
+      <w:r>
+        <w:rPr>
+          <w:rFonts w:ascii="Consolas" w:hAnsi="Consolas" w:cs="Consolas"/>
+          <w:color w:val="000000"/>
+          <w:sz w:val="19"/>
+          <w:szCs w:val="19"/>
+          <w:lang w:val="en-US"/>
+        </w:rPr>
+        <w:t>[]) test);</w:t>
+      </w:r>
       <w:bookmarkStart w:id="2" w:name="_GoBack"/>
       <w:bookmarkEnd w:id="2"/>
+    </w:p>
+    <w:p>
+      <w:pPr>
+        <w:rPr>
+          <w:rFonts w:ascii="Consolas" w:hAnsi="Consolas" w:cs="Consolas"/>
+          <w:color w:val="000000"/>
+          <w:sz w:val="19"/>
+          <w:szCs w:val="19"/>
+          <w:lang w:val="en-US"/>
+        </w:rPr>
+      </w:pPr>
     </w:p>
     <w:p>
       <w:pPr>
@@ -1725,7 +1796,7 @@
     <w:link w:val="Nadpis1Char"/>
     <w:uiPriority w:val="9"/>
     <w:qFormat/>
-    <w:rsid w:val="0064279F"/>
+    <w:rsid w:val="00A97F3E"/>
     <w:pPr>
       <w:keepNext/>
       <w:keepLines/>
@@ -1737,8 +1808,10 @@
       <w:b/>
       <w:bCs/>
       <w:caps/>
+      <w:color w:val="0070C0"/>
       <w:spacing w:val="4"/>
       <w:szCs w:val="28"/>
+      <w:lang w:val="en-US"/>
     </w:rPr>
   </w:style>
   <w:style w:type="paragraph" w:styleId="Nadpis2">
@@ -1944,15 +2017,16 @@
     <w:basedOn w:val="Standardnpsmoodstavce"/>
     <w:link w:val="Nadpis1"/>
     <w:uiPriority w:val="9"/>
-    <w:rsid w:val="0064279F"/>
+    <w:rsid w:val="00A97F3E"/>
     <w:rPr>
       <w:rFonts w:asciiTheme="majorHAnsi" w:eastAsiaTheme="majorEastAsia" w:hAnsiTheme="majorHAnsi" w:cstheme="majorBidi"/>
       <w:b/>
       <w:bCs/>
       <w:caps/>
+      <w:color w:val="0070C0"/>
       <w:spacing w:val="4"/>
-      <w:sz w:val="28"/>
       <w:szCs w:val="28"/>
+      <w:lang w:val="en-US"/>
     </w:rPr>
   </w:style>
   <w:style w:type="paragraph" w:styleId="Nzev">

</xml_diff>